<commit_message>
add image koordinaten systeme
</commit_message>
<xml_diff>
--- a/dokumentation/bernhackt__jury_template_documentation.docx
+++ b/dokumentation/bernhackt__jury_template_documentation.docx
@@ -9,10 +9,10 @@
         <w:jc w:val="center"/>
         <w:rPr/>
       </w:pPr>
-      <w:bookmarkStart w:id="0" w:name="_Toc67881508"/>
-      <w:bookmarkStart w:id="1" w:name="_Toc67881952"/>
-      <w:bookmarkStart w:id="2" w:name="_Toc67882044"/>
-      <w:bookmarkStart w:id="3" w:name="_Toc297192529"/>
+      <w:bookmarkStart w:id="0" w:name="_Toc297192529"/>
+      <w:bookmarkStart w:id="1" w:name="_Toc67882044"/>
+      <w:bookmarkStart w:id="2" w:name="_Toc67881952"/>
+      <w:bookmarkStart w:id="3" w:name="_Toc67881508"/>
       <w:bookmarkEnd w:id="0"/>
       <w:bookmarkEnd w:id="1"/>
       <w:bookmarkEnd w:id="2"/>
@@ -384,16 +384,16 @@
           <w:lang w:eastAsia="en-US"/>
         </w:rPr>
       </w:r>
-      <w:bookmarkStart w:id="4" w:name="_Toc318099771"/>
-      <w:bookmarkStart w:id="5" w:name="_Toc67881508_Copy_1"/>
+      <w:bookmarkStart w:id="4" w:name="_Toc297192529_Copy_1"/>
+      <w:bookmarkStart w:id="5" w:name="_Toc67882044_Copy_1"/>
       <w:bookmarkStart w:id="6" w:name="_Toc67881952_Copy_1"/>
-      <w:bookmarkStart w:id="7" w:name="_Toc67882044_Copy_1"/>
-      <w:bookmarkStart w:id="8" w:name="_Toc297192529_Copy_1"/>
-      <w:bookmarkStart w:id="9" w:name="_Toc318099771"/>
-      <w:bookmarkStart w:id="10" w:name="_Toc67881508_Copy_1"/>
+      <w:bookmarkStart w:id="7" w:name="_Toc67881508_Copy_1"/>
+      <w:bookmarkStart w:id="8" w:name="_Toc318099771"/>
+      <w:bookmarkStart w:id="9" w:name="_Toc297192529_Copy_1"/>
+      <w:bookmarkStart w:id="10" w:name="_Toc67882044_Copy_1"/>
       <w:bookmarkStart w:id="11" w:name="_Toc67881952_Copy_1"/>
-      <w:bookmarkStart w:id="12" w:name="_Toc67882044_Copy_1"/>
-      <w:bookmarkStart w:id="13" w:name="_Toc297192529_Copy_1"/>
+      <w:bookmarkStart w:id="12" w:name="_Toc67881508_Copy_1"/>
+      <w:bookmarkStart w:id="13" w:name="_Toc318099771"/>
       <w:bookmarkEnd w:id="9"/>
       <w:bookmarkEnd w:id="10"/>
       <w:bookmarkEnd w:id="11"/>
@@ -510,6 +510,7 @@
           <w:ilvl w:val="0"/>
           <w:numId w:val="0"/>
         </w:numPr>
+        <w:ind w:hanging="0" w:left="0"/>
         <w:rPr/>
       </w:pPr>
       <w:r>
@@ -589,9 +590,6 @@
         <w:rPr/>
         <w:t>Wozu und wie werden diese eingesetzt?</w:t>
         <w:br/>
-      </w:r>
-      <w:r>
-        <w:rPr/>
         <w:t>Siehe oben</w:t>
       </w:r>
     </w:p>
@@ -618,7 +616,6 @@
       <w:r>
         <w:rPr/>
         <w:t>Gibt es etwas Spezielles, was ihr zur Implementation erwähnen wollt?</w:t>
-        <w:br/>
       </w:r>
     </w:p>
     <w:p>
@@ -628,32 +625,12 @@
           <w:ilvl w:val="0"/>
           <w:numId w:val="5"/>
         </w:numPr>
-        <w:rPr/>
-      </w:pPr>
-      <w:r>
-        <w:rPr/>
-        <w:t>Was ist aus technischer Sicht besonders cool an eurer Lösung?</w:t>
-      </w:r>
-    </w:p>
-    <w:p>
-      <w:pPr>
-        <w:pStyle w:val="Normal"/>
-        <w:ind w:left="-567"/>
-        <w:rPr/>
-      </w:pPr>
-      <w:r>
-        <w:rPr/>
-      </w:r>
-    </w:p>
-    <w:p>
-      <w:pPr>
-        <w:pStyle w:val="Normal"/>
-        <w:ind w:left="-567"/>
-        <w:rPr/>
-      </w:pPr>
-      <w:r>
-        <w:rPr/>
-        <w:t>Abgrenzung / Offene Punkte</w:t>
+        <w:jc w:val="left"/>
+        <w:rPr/>
+      </w:pPr>
+      <w:r>
+        <w:rPr/>
+        <w:br/>
       </w:r>
     </w:p>
     <w:p>
@@ -667,11 +644,57 @@
       </w:pPr>
       <w:r>
         <w:rPr/>
+        <w:t>Was ist aus technischer Sicht besonders cool an eurer Lösung?</w:t>
+      </w:r>
+    </w:p>
+    <w:p>
+      <w:pPr>
+        <w:pStyle w:val="ListParagraph"/>
+        <w:numPr>
+          <w:ilvl w:val="0"/>
+          <w:numId w:val="0"/>
+        </w:numPr>
+        <w:rPr/>
+      </w:pPr>
+      <w:r>
+        <w:rPr/>
+        <w:t>Das live rendering der Schatten/Sonnen – Simulation finden wir besonders ansprechend. Die technischen Feinheiten</w:t>
+      </w:r>
+    </w:p>
+    <w:p>
+      <w:pPr>
+        <w:pStyle w:val="Normal"/>
+        <w:ind w:left="-567"/>
+        <w:rPr/>
+      </w:pPr>
+      <w:r>
+        <w:rPr/>
+      </w:r>
+    </w:p>
+    <w:p>
+      <w:pPr>
+        <w:pStyle w:val="Normal"/>
+        <w:ind w:left="-567"/>
+        <w:rPr/>
+      </w:pPr>
+      <w:r>
+        <w:rPr/>
+        <w:t>Abgrenzung / Offene Punkte</w:t>
+      </w:r>
+    </w:p>
+    <w:p>
+      <w:pPr>
+        <w:pStyle w:val="ListParagraph"/>
+        <w:numPr>
+          <w:ilvl w:val="0"/>
+          <w:numId w:val="5"/>
+        </w:numPr>
+        <w:rPr/>
+      </w:pPr>
+      <w:r>
+        <w:rPr/>
         <w:t>Welche Abgrenzungen habt ihr bewusst vorgenommen und damit nicht implementiert? Weshalb?</w:t>
         <w:br/>
-      </w:r>
-      <w:r>
-        <w:rPr/>
         <w:t xml:space="preserve">Es wurde kein Backend-Implementiert, weil dies für ein POC nicht notwendig ist. Selbst für einen ersten Release, um zu sehen ob die Anwendung Verwendung findet, wäre dies nicht notwendig. Falls dann weiterführende Funktionen wie z.B. updaten der Meta-Informationen via Kunden-Feedback oder Hervorheben von Events / Lokalen / Firmen oder ähnlichem, müsste dieser Entscheid nochmals überdenkt werden. </w:t>
       </w:r>
     </w:p>

</xml_diff>